<commit_message>
se agregó cap 1 y 2
</commit_message>
<xml_diff>
--- a/novela.docx
+++ b/novela.docx
@@ -134,45 +134,82 @@
         </w:rPr>
         <w:t>Julio Verne</w:t>
       </w:r>
+    </w:p>
+    <w:p>
+      <w:pPr>
+        <w:rPr>
+          <w:u w:val="single"/>
+        </w:rPr>
+      </w:pPr>
+    </w:p>
+    <w:p>
+      <w:pPr>
+        <w:pStyle w:val="7"/>
+        <w:jc w:val="both"/>
+      </w:pPr>
+      <w:r>
+        <w:tab/>
+      </w:r>
+      <w:r>
+        <w:t>Comienza con el descubrimiento de un pergamino con un criptograma misterioso. Otto Lidenbrock y su sobrino Axel, ambos geólogos, consiguen descifrarlo… ¡y para desentrañar el misterio van al centro de la Tierra a través de un volcán extinto en Islandia!</w:t>
+      </w:r>
+    </w:p>
+    <w:p>
+      <w:pPr>
+        <w:pStyle w:val="7"/>
+        <w:jc w:val="both"/>
+      </w:pPr>
+      <w:r>
+        <w:t>Acompañados de un guía local, siguen la ruta subterránea y llena de peligros trazada por Arne Saknussemm, un alquimista islandés del siglo XVI.</w:t>
+      </w:r>
+    </w:p>
+    <w:p>
+      <w:pPr>
+        <w:pStyle w:val="7"/>
+        <w:jc w:val="both"/>
+        <w:rPr>
+          <w:u w:val="single"/>
+        </w:rPr>
+      </w:pPr>
+    </w:p>
+    <w:p>
+      <w:pPr>
+        <w:pStyle w:val="7"/>
+        <w:jc w:val="both"/>
+        <w:rPr>
+          <w:u w:val="single"/>
+        </w:rPr>
+      </w:pPr>
+    </w:p>
+    <w:p>
+      <w:pPr>
+        <w:pStyle w:val="7"/>
+        <w:jc w:val="both"/>
+        <w:rPr>
+          <w:u w:val="single"/>
+        </w:rPr>
+      </w:pPr>
+    </w:p>
+    <w:p>
+      <w:pPr>
+        <w:pStyle w:val="7"/>
+        <w:jc w:val="both"/>
+        <w:rPr>
+          <w:rFonts w:hint="default"/>
+          <w:u w:val="single"/>
+          <w:lang/>
+        </w:rPr>
+      </w:pPr>
+      <w:r>
+        <w:rPr>
+          <w:rFonts w:hint="default"/>
+          <w:u w:val="single"/>
+          <w:lang/>
+        </w:rPr>
+        <w:t>agregamos los capítulos I y II</w:t>
+      </w:r>
       <w:bookmarkStart w:id="1" w:name="_GoBack"/>
       <w:bookmarkEnd w:id="1"/>
-    </w:p>
-    <w:p>
-      <w:pPr>
-        <w:rPr>
-          <w:u w:val="single"/>
-        </w:rPr>
-      </w:pPr>
-    </w:p>
-    <w:p>
-      <w:pPr>
-        <w:pStyle w:val="7"/>
-        <w:jc w:val="both"/>
-      </w:pPr>
-      <w:r>
-        <w:tab/>
-      </w:r>
-      <w:r>
-        <w:t>Comienza con el descubrimiento de un pergamino con un criptograma misterioso. Otto Lidenbrock y su sobrino Axel, ambos geólogos, consiguen descifrarlo… ¡y para desentrañar el misterio van al centro de la Tierra a través de un volcán extinto en Islandia!</w:t>
-      </w:r>
-    </w:p>
-    <w:p>
-      <w:pPr>
-        <w:pStyle w:val="7"/>
-        <w:jc w:val="both"/>
-      </w:pPr>
-      <w:r>
-        <w:t>Acompañados de un guía local, siguen la ruta subterránea y llena de peligros trazada por Arne Saknussemm, un alquimista islandés del siglo XVI.</w:t>
-      </w:r>
-    </w:p>
-    <w:p>
-      <w:pPr>
-        <w:pStyle w:val="7"/>
-        <w:jc w:val="both"/>
-        <w:rPr>
-          <w:u w:val="single"/>
-        </w:rPr>
-      </w:pPr>
     </w:p>
     <w:bookmarkEnd w:id="0"/>
     <w:p>

</xml_diff>